<commit_message>
start of a readme and updated resume
</commit_message>
<xml_diff>
--- a/assets/documents/GregoryFickResume.docx
+++ b/assets/documents/GregoryFickResume.docx
@@ -34,7 +34,6 @@
       <w:pPr>
         <w:rPr>
           <w:rFonts w:asciiTheme="majorHAnsi" w:hAnsiTheme="majorHAnsi"/>
-          <w:color w:val="365F91" w:themeColor="accent1" w:themeShade="BF"/>
           <w:sz w:val="20"/>
           <w:szCs w:val="20"/>
         </w:rPr>
@@ -80,14 +79,60 @@
           <w:sz w:val="20"/>
           <w:szCs w:val="20"/>
         </w:rPr>
-        <w:t xml:space="preserve">, Maryland | LinkedIn: </w:t>
+        <w:t>, Maryland</w:t>
+      </w:r>
+      <w:bookmarkStart w:id="0" w:name="_GoBack"/>
+      <w:bookmarkEnd w:id="0"/>
+    </w:p>
+    <w:p>
+      <w:pPr>
+        <w:rPr>
+          <w:rFonts w:asciiTheme="majorHAnsi" w:hAnsiTheme="majorHAnsi"/>
+          <w:color w:val="365F91" w:themeColor="accent1" w:themeShade="BF"/>
+          <w:sz w:val="20"/>
+          <w:szCs w:val="20"/>
+        </w:rPr>
+      </w:pPr>
+      <w:r>
+        <w:rPr>
+          <w:rFonts w:asciiTheme="majorHAnsi" w:hAnsiTheme="majorHAnsi"/>
+          <w:sz w:val="20"/>
+          <w:szCs w:val="20"/>
+        </w:rPr>
+        <w:t xml:space="preserve">Portfolio: </w:t>
       </w:r>
       <w:hyperlink r:id="rId7" w:history="1">
         <w:r>
           <w:rPr>
             <w:rStyle w:val="Hyperlink"/>
             <w:rFonts w:asciiTheme="majorHAnsi" w:hAnsiTheme="majorHAnsi"/>
-            <w:color w:val="365F91" w:themeColor="accent1" w:themeShade="BF"/>
+            <w:sz w:val="20"/>
+            <w:szCs w:val="20"/>
+          </w:rPr>
+          <w:t>http://gregfick.com</w:t>
+        </w:r>
+      </w:hyperlink>
+      <w:r>
+        <w:rPr>
+          <w:rFonts w:asciiTheme="majorHAnsi" w:hAnsiTheme="majorHAnsi"/>
+          <w:sz w:val="20"/>
+          <w:szCs w:val="20"/>
+        </w:rPr>
+        <w:t xml:space="preserve"> | </w:t>
+      </w:r>
+      <w:r>
+        <w:rPr>
+          <w:rFonts w:asciiTheme="majorHAnsi" w:hAnsiTheme="majorHAnsi"/>
+          <w:sz w:val="20"/>
+          <w:szCs w:val="20"/>
+        </w:rPr>
+        <w:t xml:space="preserve">LinkedIn: </w:t>
+      </w:r>
+      <w:hyperlink r:id="rId8" w:history="1">
+        <w:r>
+          <w:rPr>
+            <w:rStyle w:val="Hyperlink"/>
+            <w:rFonts w:asciiTheme="majorHAnsi" w:hAnsiTheme="majorHAnsi"/>
             <w:sz w:val="20"/>
             <w:szCs w:val="20"/>
           </w:rPr>
@@ -103,7 +148,7 @@
           <w:szCs w:val="20"/>
           <w:u w:val="none"/>
         </w:rPr>
-        <w:t xml:space="preserve"> | GitHub: </w:t>
+        <w:t xml:space="preserve"> </w:t>
       </w:r>
       <w:r>
         <w:rPr>
@@ -114,7 +159,48 @@
           <w:szCs w:val="20"/>
           <w:u w:val="none"/>
         </w:rPr>
-        <w:t>https://github.com/gfick</w:t>
+        <w:t xml:space="preserve">| </w:t>
+      </w:r>
+      <w:r>
+        <w:rPr>
+          <w:rFonts w:asciiTheme="majorHAnsi" w:hAnsiTheme="majorHAnsi"/>
+          <w:sz w:val="20"/>
+          <w:szCs w:val="20"/>
+        </w:rPr>
+        <w:t>GitHub</w:t>
+      </w:r>
+      <w:r>
+        <w:rPr>
+          <w:rStyle w:val="Hyperlink"/>
+          <w:rFonts w:asciiTheme="majorHAnsi" w:hAnsiTheme="majorHAnsi"/>
+          <w:color w:val="365F91" w:themeColor="accent1" w:themeShade="BF"/>
+          <w:sz w:val="20"/>
+          <w:szCs w:val="20"/>
+          <w:u w:val="none"/>
+        </w:rPr>
+        <w:t xml:space="preserve">: </w:t>
+      </w:r>
+      <w:hyperlink r:id="rId9" w:history="1">
+        <w:r>
+          <w:rPr>
+            <w:rStyle w:val="Hyperlink"/>
+            <w:rFonts w:asciiTheme="majorHAnsi" w:hAnsiTheme="majorHAnsi"/>
+            <w:sz w:val="20"/>
+            <w:szCs w:val="20"/>
+          </w:rPr>
+          <w:t>https://github.com/gfick</w:t>
+        </w:r>
+      </w:hyperlink>
+      <w:r>
+        <w:rPr>
+          <w:rStyle w:val="Hyperlink"/>
+          <w:rFonts w:asciiTheme="majorHAnsi" w:hAnsiTheme="majorHAnsi"/>
+          <w:color w:val="365F91" w:themeColor="accent1" w:themeShade="BF"/>
+          <w:sz w:val="20"/>
+          <w:szCs w:val="20"/>
+          <w:u w:val="none"/>
+        </w:rPr>
+        <w:t xml:space="preserve"> </w:t>
       </w:r>
     </w:p>
     <w:p>
@@ -137,8 +223,6 @@
           <w:szCs w:val="20"/>
         </w:rPr>
       </w:pPr>
-      <w:bookmarkStart w:id="0" w:name="_GoBack"/>
-      <w:bookmarkEnd w:id="0"/>
     </w:p>
     <w:p>
       <w:pPr>
@@ -512,25 +596,7 @@
           <w:sz w:val="20"/>
           <w:szCs w:val="20"/>
         </w:rPr>
-        <w:t xml:space="preserve">, PHP, </w:t>
-      </w:r>
-      <w:proofErr w:type="spellStart"/>
-      <w:r>
-        <w:rPr>
-          <w:rFonts w:asciiTheme="majorHAnsi" w:hAnsiTheme="majorHAnsi"/>
-          <w:sz w:val="20"/>
-          <w:szCs w:val="20"/>
-        </w:rPr>
-        <w:t>Laravel</w:t>
-      </w:r>
-      <w:proofErr w:type="spellEnd"/>
-      <w:r>
-        <w:rPr>
-          <w:rFonts w:asciiTheme="majorHAnsi" w:hAnsiTheme="majorHAnsi"/>
-          <w:sz w:val="20"/>
-          <w:szCs w:val="20"/>
-        </w:rPr>
-        <w:t xml:space="preserve"> 4</w:t>
+        <w:t>, PHP, Laravel 4</w:t>
       </w:r>
       <w:r>
         <w:rPr>
@@ -555,6 +621,14 @@
           <w:szCs w:val="20"/>
         </w:rPr>
         <w:t>SQL</w:t>
+      </w:r>
+      <w:r>
+        <w:rPr>
+          <w:rFonts w:asciiTheme="majorHAnsi" w:hAnsiTheme="majorHAnsi"/>
+          <w:sz w:val="20"/>
+          <w:szCs w:val="20"/>
+        </w:rPr>
+        <w:t>, Redis</w:t>
       </w:r>
     </w:p>
     <w:p>
@@ -1128,25 +1202,7 @@
           <w:sz w:val="20"/>
           <w:szCs w:val="20"/>
         </w:rPr>
-        <w:t xml:space="preserve">, and </w:t>
-      </w:r>
-      <w:proofErr w:type="gramStart"/>
-      <w:r>
-        <w:rPr>
-          <w:rFonts w:asciiTheme="majorHAnsi" w:hAnsiTheme="majorHAnsi"/>
-          <w:sz w:val="20"/>
-          <w:szCs w:val="20"/>
-        </w:rPr>
-        <w:t>in-game</w:t>
-      </w:r>
-      <w:proofErr w:type="gramEnd"/>
-      <w:r>
-        <w:rPr>
-          <w:rFonts w:asciiTheme="majorHAnsi" w:hAnsiTheme="majorHAnsi"/>
-          <w:sz w:val="20"/>
-          <w:szCs w:val="20"/>
-        </w:rPr>
-        <w:t xml:space="preserve"> mail manipulation.</w:t>
+        <w:t>, and in-game mail manipulation.</w:t>
       </w:r>
     </w:p>
     <w:p>
@@ -1358,7 +1414,7 @@
         </w:rPr>
         <w:t xml:space="preserve"> – </w:t>
       </w:r>
-      <w:hyperlink r:id="rId8" w:history="1">
+      <w:hyperlink r:id="rId10" w:history="1">
         <w:r>
           <w:rPr>
             <w:rStyle w:val="Hyperlink"/>
@@ -1433,25 +1489,7 @@
           <w:sz w:val="20"/>
           <w:szCs w:val="20"/>
         </w:rPr>
-        <w:t xml:space="preserve"> criteria, using </w:t>
-      </w:r>
-      <w:proofErr w:type="spellStart"/>
-      <w:r>
-        <w:rPr>
-          <w:rFonts w:asciiTheme="majorHAnsi" w:hAnsiTheme="majorHAnsi"/>
-          <w:sz w:val="20"/>
-          <w:szCs w:val="20"/>
-        </w:rPr>
-        <w:t>Tumblr’s</w:t>
-      </w:r>
-      <w:proofErr w:type="spellEnd"/>
-      <w:r>
-        <w:rPr>
-          <w:rFonts w:asciiTheme="majorHAnsi" w:hAnsiTheme="majorHAnsi"/>
-          <w:sz w:val="20"/>
-          <w:szCs w:val="20"/>
-        </w:rPr>
-        <w:t xml:space="preserve"> built-in editor.</w:t>
+        <w:t xml:space="preserve"> criteria, using Tumblr’s built-in editor.</w:t>
       </w:r>
     </w:p>
     <w:p>
@@ -1473,7 +1511,7 @@
         </w:rPr>
         <w:t xml:space="preserve">  Community Site – </w:t>
       </w:r>
-      <w:hyperlink r:id="rId9" w:history="1">
+      <w:hyperlink r:id="rId11" w:history="1">
         <w:r>
           <w:rPr>
             <w:rStyle w:val="Hyperlink"/>
@@ -1502,23 +1540,13 @@
         </w:rPr>
         <w:t xml:space="preserve">(PHP, </w:t>
       </w:r>
-      <w:proofErr w:type="spellStart"/>
-      <w:r>
-        <w:rPr>
-          <w:rFonts w:asciiTheme="majorHAnsi" w:hAnsiTheme="majorHAnsi"/>
-          <w:sz w:val="20"/>
-          <w:szCs w:val="20"/>
-        </w:rPr>
-        <w:t>Laravel</w:t>
-      </w:r>
-      <w:proofErr w:type="spellEnd"/>
-      <w:r>
-        <w:rPr>
-          <w:rFonts w:asciiTheme="majorHAnsi" w:hAnsiTheme="majorHAnsi"/>
-          <w:sz w:val="20"/>
-          <w:szCs w:val="20"/>
-        </w:rPr>
-        <w:t xml:space="preserve"> 4</w:t>
+      <w:r>
+        <w:rPr>
+          <w:rFonts w:asciiTheme="majorHAnsi" w:hAnsiTheme="majorHAnsi"/>
+          <w:sz w:val="20"/>
+          <w:szCs w:val="20"/>
+        </w:rPr>
+        <w:t>Laravel 4</w:t>
       </w:r>
       <w:r>
         <w:rPr>
@@ -1812,17 +1840,7 @@
           <w:sz w:val="20"/>
           <w:szCs w:val="20"/>
         </w:rPr>
-        <w:t xml:space="preserve">Coded Cucumber tests in Ruby that ran on </w:t>
-      </w:r>
-      <w:proofErr w:type="gramStart"/>
-      <w:r>
-        <w:rPr>
-          <w:rFonts w:asciiTheme="majorHAnsi" w:hAnsiTheme="majorHAnsi" w:cs="Times New Roman"/>
-          <w:color w:val="000000"/>
-          <w:sz w:val="20"/>
-          <w:szCs w:val="20"/>
-        </w:rPr>
-        <w:t>build</w:t>
+        <w:t>Coded Cucumber tests in Ruby that ran on build</w:t>
       </w:r>
       <w:r>
         <w:rPr>
@@ -1833,7 +1851,6 @@
         </w:rPr>
         <w:t>s</w:t>
       </w:r>
-      <w:proofErr w:type="gramEnd"/>
       <w:r>
         <w:rPr>
           <w:rFonts w:asciiTheme="majorHAnsi" w:hAnsiTheme="majorHAnsi" w:cs="Times New Roman"/>

</xml_diff>

<commit_message>
update linkedin link  on resume
</commit_message>
<xml_diff>
--- a/assets/documents/GregoryFickResume.docx
+++ b/assets/documents/GregoryFickResume.docx
@@ -81,8 +81,6 @@
         </w:rPr>
         <w:t>, Maryland</w:t>
       </w:r>
-      <w:bookmarkStart w:id="0" w:name="_GoBack"/>
-      <w:bookmarkEnd w:id="0"/>
     </w:p>
     <w:p>
       <w:pPr>
@@ -136,9 +134,11 @@
             <w:sz w:val="20"/>
             <w:szCs w:val="20"/>
           </w:rPr>
-          <w:t>http://goo.gl/ctzDiH</w:t>
+          <w:t>http://www.linkedin.com/in/gregoryfick</w:t>
         </w:r>
       </w:hyperlink>
+      <w:bookmarkStart w:id="0" w:name="_GoBack"/>
+      <w:bookmarkEnd w:id="0"/>
       <w:r>
         <w:rPr>
           <w:rStyle w:val="Hyperlink"/>
@@ -1202,7 +1202,25 @@
           <w:sz w:val="20"/>
           <w:szCs w:val="20"/>
         </w:rPr>
-        <w:t>, and in-game mail manipulation.</w:t>
+        <w:t xml:space="preserve">, and </w:t>
+      </w:r>
+      <w:proofErr w:type="gramStart"/>
+      <w:r>
+        <w:rPr>
+          <w:rFonts w:asciiTheme="majorHAnsi" w:hAnsiTheme="majorHAnsi"/>
+          <w:sz w:val="20"/>
+          <w:szCs w:val="20"/>
+        </w:rPr>
+        <w:t>in-game</w:t>
+      </w:r>
+      <w:proofErr w:type="gramEnd"/>
+      <w:r>
+        <w:rPr>
+          <w:rFonts w:asciiTheme="majorHAnsi" w:hAnsiTheme="majorHAnsi"/>
+          <w:sz w:val="20"/>
+          <w:szCs w:val="20"/>
+        </w:rPr>
+        <w:t xml:space="preserve"> mail manipulation.</w:t>
       </w:r>
     </w:p>
     <w:p>
@@ -1489,7 +1507,25 @@
           <w:sz w:val="20"/>
           <w:szCs w:val="20"/>
         </w:rPr>
-        <w:t xml:space="preserve"> criteria, using Tumblr’s built-in editor.</w:t>
+        <w:t xml:space="preserve"> criteria, using </w:t>
+      </w:r>
+      <w:proofErr w:type="spellStart"/>
+      <w:r>
+        <w:rPr>
+          <w:rFonts w:asciiTheme="majorHAnsi" w:hAnsiTheme="majorHAnsi"/>
+          <w:sz w:val="20"/>
+          <w:szCs w:val="20"/>
+        </w:rPr>
+        <w:t>Tumblr’s</w:t>
+      </w:r>
+      <w:proofErr w:type="spellEnd"/>
+      <w:r>
+        <w:rPr>
+          <w:rFonts w:asciiTheme="majorHAnsi" w:hAnsiTheme="majorHAnsi"/>
+          <w:sz w:val="20"/>
+          <w:szCs w:val="20"/>
+        </w:rPr>
+        <w:t xml:space="preserve"> built-in editor.</w:t>
       </w:r>
     </w:p>
     <w:p>
@@ -1840,7 +1876,17 @@
           <w:sz w:val="20"/>
           <w:szCs w:val="20"/>
         </w:rPr>
-        <w:t>Coded Cucumber tests in Ruby that ran on build</w:t>
+        <w:t xml:space="preserve">Coded Cucumber tests in Ruby that ran on </w:t>
+      </w:r>
+      <w:proofErr w:type="gramStart"/>
+      <w:r>
+        <w:rPr>
+          <w:rFonts w:asciiTheme="majorHAnsi" w:hAnsiTheme="majorHAnsi" w:cs="Times New Roman"/>
+          <w:color w:val="000000"/>
+          <w:sz w:val="20"/>
+          <w:szCs w:val="20"/>
+        </w:rPr>
+        <w:t>build</w:t>
       </w:r>
       <w:r>
         <w:rPr>
@@ -1851,6 +1897,7 @@
         </w:rPr>
         <w:t>s</w:t>
       </w:r>
+      <w:proofErr w:type="gramEnd"/>
       <w:r>
         <w:rPr>
           <w:rFonts w:asciiTheme="majorHAnsi" w:hAnsiTheme="majorHAnsi" w:cs="Times New Roman"/>

</xml_diff>

<commit_message>
updating to match style guides
</commit_message>
<xml_diff>
--- a/assets/documents/GregoryFickResume.docx
+++ b/assets/documents/GregoryFickResume.docx
@@ -137,8 +137,6 @@
           <w:t>http://www.linkedin.com/in/gregoryfick</w:t>
         </w:r>
       </w:hyperlink>
-      <w:bookmarkStart w:id="0" w:name="_GoBack"/>
-      <w:bookmarkEnd w:id="0"/>
       <w:r>
         <w:rPr>
           <w:rStyle w:val="Hyperlink"/>
@@ -726,7 +724,23 @@
           <w:sz w:val="20"/>
           <w:szCs w:val="20"/>
         </w:rPr>
-        <w:t>, Scrum</w:t>
+        <w:t xml:space="preserve"> (</w:t>
+      </w:r>
+      <w:r>
+        <w:rPr>
+          <w:rFonts w:asciiTheme="majorHAnsi" w:hAnsiTheme="majorHAnsi"/>
+          <w:sz w:val="20"/>
+          <w:szCs w:val="20"/>
+        </w:rPr>
+        <w:t>Scrum</w:t>
+      </w:r>
+      <w:r>
+        <w:rPr>
+          <w:rFonts w:asciiTheme="majorHAnsi" w:hAnsiTheme="majorHAnsi"/>
+          <w:sz w:val="20"/>
+          <w:szCs w:val="20"/>
+        </w:rPr>
+        <w:t>)</w:t>
       </w:r>
     </w:p>
     <w:p>
@@ -932,7 +946,7 @@
           <w:sz w:val="20"/>
           <w:szCs w:val="20"/>
         </w:rPr>
-        <w:t>, JavaScript, HTML, CSS3</w:t>
+        <w:t>, JavaScript, HTML, CSS</w:t>
       </w:r>
       <w:r>
         <w:rPr>
@@ -995,7 +1009,15 @@
           <w:sz w:val="20"/>
           <w:szCs w:val="20"/>
         </w:rPr>
-        <w:t xml:space="preserve"> (Ruby on Rails, HTML, CSS3, CoffeeScript, jQuery)</w:t>
+        <w:t xml:space="preserve"> (Ruby on Rails, HTML, CSS</w:t>
+      </w:r>
+      <w:r>
+        <w:rPr>
+          <w:rFonts w:asciiTheme="majorHAnsi" w:hAnsiTheme="majorHAnsi"/>
+          <w:sz w:val="20"/>
+          <w:szCs w:val="20"/>
+        </w:rPr>
+        <w:t>, CoffeeScript, jQuery)</w:t>
       </w:r>
     </w:p>
     <w:p>
@@ -1102,7 +1124,23 @@
           <w:sz w:val="20"/>
           <w:szCs w:val="20"/>
         </w:rPr>
-        <w:t>Built tool visuals with HTML5, CSS3, SCSS, and Bootstrap 3</w:t>
+        <w:t>Bui</w:t>
+      </w:r>
+      <w:r>
+        <w:rPr>
+          <w:rFonts w:asciiTheme="majorHAnsi" w:hAnsiTheme="majorHAnsi"/>
+          <w:sz w:val="20"/>
+          <w:szCs w:val="20"/>
+        </w:rPr>
+        <w:t>lt tool visuals with HTML5, CSS</w:t>
+      </w:r>
+      <w:r>
+        <w:rPr>
+          <w:rFonts w:asciiTheme="majorHAnsi" w:hAnsiTheme="majorHAnsi"/>
+          <w:sz w:val="20"/>
+          <w:szCs w:val="20"/>
+        </w:rPr>
+        <w:t>, SCSS, and Bootstrap 3</w:t>
       </w:r>
     </w:p>
     <w:p>
@@ -1202,25 +1240,7 @@
           <w:sz w:val="20"/>
           <w:szCs w:val="20"/>
         </w:rPr>
-        <w:t xml:space="preserve">, and </w:t>
-      </w:r>
-      <w:proofErr w:type="gramStart"/>
-      <w:r>
-        <w:rPr>
-          <w:rFonts w:asciiTheme="majorHAnsi" w:hAnsiTheme="majorHAnsi"/>
-          <w:sz w:val="20"/>
-          <w:szCs w:val="20"/>
-        </w:rPr>
-        <w:t>in-game</w:t>
-      </w:r>
-      <w:proofErr w:type="gramEnd"/>
-      <w:r>
-        <w:rPr>
-          <w:rFonts w:asciiTheme="majorHAnsi" w:hAnsiTheme="majorHAnsi"/>
-          <w:sz w:val="20"/>
-          <w:szCs w:val="20"/>
-        </w:rPr>
-        <w:t xml:space="preserve"> mail manipulation.</w:t>
+        <w:t>, and in-game mail manipulation.</w:t>
       </w:r>
     </w:p>
     <w:p>
@@ -1450,7 +1470,15 @@
           <w:sz w:val="20"/>
           <w:szCs w:val="20"/>
         </w:rPr>
-        <w:t xml:space="preserve"> (HTML, CSS3)</w:t>
+        <w:t xml:space="preserve"> (HTML, CSS</w:t>
+      </w:r>
+      <w:r>
+        <w:rPr>
+          <w:rFonts w:asciiTheme="majorHAnsi" w:hAnsiTheme="majorHAnsi"/>
+          <w:sz w:val="20"/>
+          <w:szCs w:val="20"/>
+        </w:rPr>
+        <w:t>)</w:t>
       </w:r>
     </w:p>
     <w:p>
@@ -1507,25 +1535,7 @@
           <w:sz w:val="20"/>
           <w:szCs w:val="20"/>
         </w:rPr>
-        <w:t xml:space="preserve"> criteria, using </w:t>
-      </w:r>
-      <w:proofErr w:type="spellStart"/>
-      <w:r>
-        <w:rPr>
-          <w:rFonts w:asciiTheme="majorHAnsi" w:hAnsiTheme="majorHAnsi"/>
-          <w:sz w:val="20"/>
-          <w:szCs w:val="20"/>
-        </w:rPr>
-        <w:t>Tumblr’s</w:t>
-      </w:r>
-      <w:proofErr w:type="spellEnd"/>
-      <w:r>
-        <w:rPr>
-          <w:rFonts w:asciiTheme="majorHAnsi" w:hAnsiTheme="majorHAnsi"/>
-          <w:sz w:val="20"/>
-          <w:szCs w:val="20"/>
-        </w:rPr>
-        <w:t xml:space="preserve"> built-in editor.</w:t>
+        <w:t xml:space="preserve"> criteria, using Tumblr’s built-in editor.</w:t>
       </w:r>
     </w:p>
     <w:p>
@@ -1590,7 +1600,15 @@
           <w:sz w:val="20"/>
           <w:szCs w:val="20"/>
         </w:rPr>
-        <w:t>, HTML, CSS3, jQuery, SQL</w:t>
+        <w:t>, HTML, CSS</w:t>
+      </w:r>
+      <w:r>
+        <w:rPr>
+          <w:rFonts w:asciiTheme="majorHAnsi" w:hAnsiTheme="majorHAnsi"/>
+          <w:sz w:val="20"/>
+          <w:szCs w:val="20"/>
+        </w:rPr>
+        <w:t>, jQuery, SQL</w:t>
       </w:r>
       <w:r>
         <w:rPr>
@@ -1876,17 +1894,7 @@
           <w:sz w:val="20"/>
           <w:szCs w:val="20"/>
         </w:rPr>
-        <w:t xml:space="preserve">Coded Cucumber tests in Ruby that ran on </w:t>
-      </w:r>
-      <w:proofErr w:type="gramStart"/>
-      <w:r>
-        <w:rPr>
-          <w:rFonts w:asciiTheme="majorHAnsi" w:hAnsiTheme="majorHAnsi" w:cs="Times New Roman"/>
-          <w:color w:val="000000"/>
-          <w:sz w:val="20"/>
-          <w:szCs w:val="20"/>
-        </w:rPr>
-        <w:t>build</w:t>
+        <w:t>Coded Cucumber tests in Ruby that ran on build</w:t>
       </w:r>
       <w:r>
         <w:rPr>
@@ -1897,7 +1905,6 @@
         </w:rPr>
         <w:t>s</w:t>
       </w:r>
-      <w:proofErr w:type="gramEnd"/>
       <w:r>
         <w:rPr>
           <w:rFonts w:asciiTheme="majorHAnsi" w:hAnsiTheme="majorHAnsi" w:cs="Times New Roman"/>
@@ -1986,7 +1993,27 @@
           <w:sz w:val="20"/>
           <w:szCs w:val="20"/>
         </w:rPr>
-        <w:t xml:space="preserve">  Tools (PHP, JavaScript, jQuery, HTML5, CSS3)</w:t>
+        <w:t xml:space="preserve">  Tools (PHP,</w:t>
+      </w:r>
+      <w:r>
+        <w:rPr>
+          <w:rFonts w:asciiTheme="majorHAnsi" w:hAnsiTheme="majorHAnsi" w:cs="Times New Roman"/>
+          <w:color w:val="000000"/>
+          <w:sz w:val="20"/>
+          <w:szCs w:val="20"/>
+        </w:rPr>
+        <w:t xml:space="preserve"> JavaScript, jQuery, HTML5, CSS</w:t>
+      </w:r>
+      <w:bookmarkStart w:id="0" w:name="_GoBack"/>
+      <w:bookmarkEnd w:id="0"/>
+      <w:r>
+        <w:rPr>
+          <w:rFonts w:asciiTheme="majorHAnsi" w:hAnsiTheme="majorHAnsi" w:cs="Times New Roman"/>
+          <w:color w:val="000000"/>
+          <w:sz w:val="20"/>
+          <w:szCs w:val="20"/>
+        </w:rPr>
+        <w:t>)</w:t>
       </w:r>
     </w:p>
     <w:p>

</xml_diff>